<commit_message>
überarbeitet, fertig zur implementierung in die doku
</commit_message>
<xml_diff>
--- a/Texte von Manuel/Stand der Technik.docx
+++ b/Texte von Manuel/Stand der Technik.docx
@@ -27,8 +27,71 @@
       <w:r>
         <w:t xml:space="preserve"> Bisher ist auf dem Markt kein Gerät vorhanden, welches ohne Batterie funktioniert. Alle Geräte müssen nach spätestens 1-2 Jahren gewartet werden, das heisst das Gerät muss demontiert werden. </w:t>
       </w:r>
+    </w:p>
+    <w:p>
+      <w:r>
+        <w:t xml:space="preserve">Der Hersteller </w:t>
+      </w:r>
+      <w:proofErr w:type="spellStart"/>
+      <w:r>
+        <w:t>Reelight</w:t>
+      </w:r>
+      <w:proofErr w:type="spellEnd"/>
+      <w:r>
+        <w:t xml:space="preserve"> stellt keine Fahrradcomputer her, jedoch hat er eine interessante Methode zur Energiegewinnung beim Fahrrad. Es werden Wirbelströme zur Energieerzeugung genutzt, das genaue Prinzip wird auf der Homepage nicht erklärt. </w:t>
+      </w:r>
+      <w:r>
+        <w:t xml:space="preserve">Die erzeugte Energie wird bei dem Produkt City Supreme von </w:t>
+      </w:r>
+      <w:proofErr w:type="spellStart"/>
+      <w:r>
+        <w:t>Reelight</w:t>
+      </w:r>
+      <w:proofErr w:type="spellEnd"/>
+      <w:r>
+        <w:t xml:space="preserve"> über eine LED in Licht umgewandelt und so als Lampe für das Fahrrad benutzt. Bei der Benutzung fühlt man, dass sich etwas bewegt. Unserer Meinung nach ist ein Magnet so gelagert, dass er sich drehen kann. Der Magnet durchsetzt die Felge des Fahrrads mit einem Magnetfeld, was Wirbelströme erzeugt und ein Magnetfeld, welches dem des Magneten im Produkt entgegenwirkt. Die Lagerung des Magneten erlaubt ihm jetzt sich zu drehen, so dass das Magnetfeld, welches die Felge durchsetzt sich ändert und wieder ein Magnetfeld erzeugt, dass den Magneten bewegt. Die Vermutung liegt nahe, dass um den Magneten eine Spule positioniert ist, durch die Bewegung des Magneten wird dann eine Spannung in der Spule induziert und die LED kann betrieben werden.</w:t>
+      </w:r>
+    </w:p>
+    <w:p/>
+    <w:p>
+      <w:r>
+        <w:t xml:space="preserve">Die aktuellen Fahrradcomputer auf dem Markt müssen spätestens nach 1-2 Jahren gewartet werden, das heisst es muss die Batterie ausgetauscht werden. Eine Verbesserung wäre es, wenn man den Fahrradcomputer nicht mit einer Batterie betreiben würde, sondern wenn die Energie aus der Umwelt bzw. dem Fahrrad gewonnen werden könnte. Es gibt bereits den Dynamo, jedoch bremst dieser das Rad merklich ab und ist meistens nicht geräuscharm. Die Möglichkeit vom Hersteller </w:t>
+      </w:r>
+      <w:proofErr w:type="spellStart"/>
+      <w:r>
+        <w:t>Reelight</w:t>
+      </w:r>
+      <w:proofErr w:type="spellEnd"/>
+      <w:r>
+        <w:t xml:space="preserve">, die Energie über Wirbelströme zu erzeugen, wäre eine interessante Idee jedoch benötigt das bewegliche Teile, welche problematisch sind, dass diese nach einigen Jahren evtl. nicht mehr richtig funktionieren und ausgewechselt werden müssen. </w:t>
+      </w:r>
+      <w:r>
+        <w:t xml:space="preserve">Aufgrund der oben genannten Punkten wurde eine Aufgabenstellung für die Entwicklung eines Fahrradcomputers erstellt, welche über </w:t>
+      </w:r>
+      <w:proofErr w:type="spellStart"/>
+      <w:r>
+        <w:t>Energy</w:t>
+      </w:r>
+      <w:proofErr w:type="spellEnd"/>
+      <w:r>
+        <w:t xml:space="preserve"> </w:t>
+      </w:r>
+      <w:proofErr w:type="spellStart"/>
+      <w:r>
+        <w:t>Harvesting</w:t>
+      </w:r>
+      <w:proofErr w:type="spellEnd"/>
+      <w:r>
+        <w:t xml:space="preserve"> funktioniert. Die Arbeit soll auf </w:t>
+      </w:r>
       <w:bookmarkStart w:id="0" w:name="_GoBack"/>
       <w:bookmarkEnd w:id="0"/>
+      <w:r>
+        <w:t>der vorangegangenen Machbarkeitsstudie</w:t>
+      </w:r>
+      <w:r>
+        <w:t xml:space="preserve"> aufbauen.</w:t>
+      </w:r>
     </w:p>
     <w:sectPr>
       <w:pgSz w:w="11906" w:h="16838"/>

</xml_diff>